<commit_message>
Add my Intro to Comp work
</commit_message>
<xml_diff>
--- a/THE BUTTERFLY'S REVENGE.docx
+++ b/THE BUTTERFLY'S REVENGE.docx
@@ -5,7 +5,7 @@
     <w:p>
       <w:pPr>
         <w:spacing w:line="360" w:lineRule="auto"/>
-        <w:jc w:val="both"/>
+        <w:jc w:val="center"/>
         <w:rPr>
           <w:rFonts w:ascii="Times New Roman" w:hAnsi="Times New Roman" w:cs="Times New Roman"/>
           <w:b/>
@@ -685,7 +685,7 @@
         <w:jc w:val="both"/>
         <w:rPr>
           <w:rFonts w:ascii="Arial" w:hAnsi="Arial" w:cs="Arial"/>
-          <w:sz w:val="24"/>
+          <w:sz w:val="42"/>
           <w:szCs w:val="24"/>
         </w:rPr>
       </w:pPr>

</xml_diff>